<commit_message>
removed files not needed.
</commit_message>
<xml_diff>
--- a/release/Instructions.docx
+++ b/release/Instructions.docx
@@ -61,11 +61,32 @@
         <w:t>github</w:t>
       </w:r>
       <w:proofErr w:type="spellEnd"/>
+      <w:r>
+        <w:t xml:space="preserve"> to get the release code</w:t>
+      </w:r>
     </w:p>
     <w:p>
       <w:pPr>
         <w:ind w:firstLine="720"/>
       </w:pPr>
+      <w:hyperlink r:id="rId6" w:history="1">
+        <w:r>
+          <w:rPr>
+            <w:rStyle w:val="Hyperlink"/>
+          </w:rPr>
+          <w:t>https://github.com/endy21osu/jgordon-conway-gol/tree/jgordon-conway-branch</w:t>
+        </w:r>
+      </w:hyperlink>
+    </w:p>
+    <w:p>
+      <w:pPr>
+        <w:ind w:firstLine="720"/>
+      </w:pPr>
+      <w:r>
+        <w:t>download the “release” folder.</w:t>
+      </w:r>
+      <w:bookmarkStart w:id="0" w:name="_GoBack"/>
+      <w:bookmarkEnd w:id="0"/>
     </w:p>
     <w:p>
       <w:pPr>
@@ -213,8 +234,6 @@
         <w:pStyle w:val="ListParagraph"/>
         <w:ind w:left="1440"/>
       </w:pPr>
-      <w:bookmarkStart w:id="0" w:name="_GoBack"/>
-      <w:bookmarkEnd w:id="0"/>
     </w:p>
     <w:p/>
     <w:p/>

</xml_diff>

<commit_message>
added a runMe.bat file to help running the project.
</commit_message>
<xml_diff>
--- a/release/Instructions.docx
+++ b/release/Instructions.docx
@@ -85,8 +85,6 @@
       <w:r>
         <w:t>download the “release” folder.</w:t>
       </w:r>
-      <w:bookmarkStart w:id="0" w:name="_GoBack"/>
-      <w:bookmarkEnd w:id="0"/>
     </w:p>
     <w:p>
       <w:pPr>
@@ -107,7 +105,15 @@
         </w:numPr>
       </w:pPr>
       <w:r>
-        <w:t>Open a command widow.</w:t>
+        <w:t>Open the rele</w:t>
+      </w:r>
+      <w:r>
+        <w:t>a</w:t>
+      </w:r>
+      <w:bookmarkStart w:id="0" w:name="_GoBack"/>
+      <w:bookmarkEnd w:id="0"/>
+      <w:r>
+        <w:t>se folder</w:t>
       </w:r>
     </w:p>
     <w:p>
@@ -119,36 +125,7 @@
         </w:numPr>
       </w:pPr>
       <w:r>
-        <w:t>CD into the “</w:t>
-      </w:r>
-      <w:proofErr w:type="spellStart"/>
-      <w:r>
-        <w:t>jgordon_conway_gol</w:t>
-      </w:r>
-      <w:proofErr w:type="spellEnd"/>
-      <w:r>
-        <w:t>/release</w:t>
-      </w:r>
-      <w:r>
-        <w:t>” directory</w:t>
-      </w:r>
-    </w:p>
-    <w:p>
-      <w:pPr>
-        <w:pStyle w:val="ListParagraph"/>
-        <w:numPr>
-          <w:ilvl w:val="0"/>
-          <w:numId w:val="1"/>
-        </w:numPr>
-      </w:pPr>
-      <w:r>
-        <w:t>Type “</w:t>
-      </w:r>
-      <w:r>
-        <w:t>C:\java\jdk1.8.0_73\bin\java –jar jgordon-conway-gol.jar</w:t>
-      </w:r>
-      <w:r>
-        <w:t>” + press [Enter]</w:t>
+        <w:t>Click on runMe.bat</w:t>
       </w:r>
     </w:p>
     <w:p>

</xml_diff>

<commit_message>
fixed a few typos in the word doc
</commit_message>
<xml_diff>
--- a/release/Instructions.docx
+++ b/release/Instructions.docx
@@ -17,7 +17,10 @@
         <w:ind w:firstLine="720"/>
       </w:pPr>
       <w:r>
-        <w:t xml:space="preserve">In java 8 installed. </w:t>
+        <w:t>J</w:t>
+      </w:r>
+      <w:r>
+        <w:t xml:space="preserve">ava 8 installed. </w:t>
       </w:r>
     </w:p>
     <w:p>
@@ -46,7 +49,13 @@
         <w:ind w:firstLine="720"/>
       </w:pPr>
       <w:r>
-        <w:t xml:space="preserve">Select the installer that suits your system. </w:t>
+        <w:t>Select the</w:t>
+      </w:r>
+      <w:r>
+        <w:t xml:space="preserve"> java 8</w:t>
+      </w:r>
+      <w:r>
+        <w:t xml:space="preserve"> installer that suits your system. </w:t>
       </w:r>
     </w:p>
     <w:p>
@@ -54,7 +63,7 @@
         <w:ind w:firstLine="720"/>
       </w:pPr>
       <w:r>
-        <w:t xml:space="preserve">Got to </w:t>
+        <w:t xml:space="preserve">Go to </w:t>
       </w:r>
       <w:proofErr w:type="spellStart"/>
       <w:r>
@@ -83,7 +92,10 @@
         <w:ind w:firstLine="720"/>
       </w:pPr>
       <w:r>
-        <w:t>download the “release” folder.</w:t>
+        <w:t>D</w:t>
+      </w:r>
+      <w:r>
+        <w:t>ownload the “release” folder.</w:t>
       </w:r>
     </w:p>
     <w:p>
@@ -110,11 +122,11 @@
       <w:r>
         <w:t>a</w:t>
       </w:r>
+      <w:r>
+        <w:t>se folder</w:t>
+      </w:r>
       <w:bookmarkStart w:id="0" w:name="_GoBack"/>
       <w:bookmarkEnd w:id="0"/>
-      <w:r>
-        <w:t>se folder</w:t>
-      </w:r>
     </w:p>
     <w:p>
       <w:pPr>

</xml_diff>